<commit_message>
minor - took like one or two out of dont flip training since numbers went down for that
</commit_message>
<xml_diff>
--- a/Step_0 - Data Wrangling/notes.docx
+++ b/Step_0 - Data Wrangling/notes.docx
@@ -4086,6 +4086,13 @@
       </w:r>
       <w:r>
         <w:t xml:space="preserve"> would a good chunk of ppl think this is nice? then leave it</w:t>
+      </w:r>
+    </w:p>
+    <w:p/>
+    <w:p/>
+    <w:p>
+      <w:r>
+        <w:t>So now I need to figure out what to do. I could spend time trying to figure out how to make my model perform better, like looking at all those possibilities I laid out. we can go over that tomorrow by looking at what I might be doing wrong, what could improve, compare to ahmed/moustafa's</w:t>
       </w:r>
     </w:p>
     <w:sectPr>

</xml_diff>